<commit_message>
Added to sprint2 deliverable and added saved_games folder to gitignore
</commit_message>
<xml_diff>
--- a/reports/sprint2.docx
+++ b/reports/sprint2.docx
@@ -283,11 +283,8 @@
         <w:tab/>
         <w:t xml:space="preserve">We have not changed our development process at all since the first sprint; we continue to communicate via a group text for major decisions. If this method proves to be too much of a burden in the future we will probably switch to something like Slack for team communication. We have not really run into any major challenges with the coding/testing yet because most of the user stories implemented thus far have not been overly complex. </w:t>
       </w:r>
-    </w:p>
-    <w:p>
-      <w:r>
-        <w:t>//TODO insert design patterns we used here or anything extra</w:t>
-      </w:r>
+      <w:bookmarkStart w:id="0" w:name="_GoBack"/>
+      <w:bookmarkEnd w:id="0"/>
     </w:p>
     <w:p/>
     <w:p>
@@ -351,6 +348,13 @@
         <w:lastRenderedPageBreak/>
         <w:t>USER STORIES</w:t>
       </w:r>
+      <w:r>
+        <w:rPr>
+          <w:sz w:val="28"/>
+          <w:szCs w:val="28"/>
+        </w:rPr>
+        <w:t xml:space="preserve"> COMPLETED</w:t>
+      </w:r>
     </w:p>
     <w:p>
       <w:pPr>
@@ -393,8 +397,6 @@
       <w:r>
         <w:t>Hnefatafl</w:t>
       </w:r>
-      <w:bookmarkStart w:id="0" w:name="_GoBack"/>
-      <w:bookmarkEnd w:id="0"/>
       <w:proofErr w:type="spellEnd"/>
     </w:p>
     <w:p>
@@ -418,7 +420,13 @@
         <w:rPr>
           <w:b/>
         </w:rPr>
-        <w:t>Story Points: 4</w:t>
+        <w:t xml:space="preserve">Story Points: </w:t>
+      </w:r>
+      <w:r>
+        <w:rPr>
+          <w:b/>
+        </w:rPr>
+        <w:t>2</w:t>
       </w:r>
     </w:p>
     <w:p>
@@ -434,30 +442,194 @@
         <w:spacing w:line="240" w:lineRule="auto"/>
       </w:pPr>
       <w:r>
-        <w:t xml:space="preserve">I want to be able to save and load my </w:t>
+        <w:t>I want to be able to start a new game or quit the game whenever I choose</w:t>
+      </w:r>
+    </w:p>
+    <w:p>
+      <w:pPr>
+        <w:spacing w:line="240" w:lineRule="auto"/>
+        <w:rPr>
+          <w:rFonts w:ascii="Courier New" w:hAnsi="Courier New" w:cs="Courier New"/>
+          <w:sz w:val="20"/>
+          <w:szCs w:val="20"/>
+        </w:rPr>
+      </w:pPr>
+      <w:r>
+        <w:t>So that I have more flexibility in what I do with the game</w:t>
+      </w:r>
+    </w:p>
+    <w:p>
+      <w:pPr>
+        <w:spacing w:line="240" w:lineRule="auto"/>
+        <w:rPr>
+          <w:rFonts w:ascii="Courier New" w:hAnsi="Courier New" w:cs="Courier New"/>
+          <w:sz w:val="20"/>
+          <w:szCs w:val="20"/>
+        </w:rPr>
+      </w:pPr>
+    </w:p>
+    <w:p>
+      <w:pPr>
+        <w:spacing w:line="240" w:lineRule="auto"/>
+        <w:rPr>
+          <w:b/>
+        </w:rPr>
+      </w:pPr>
+      <w:r>
+        <w:rPr>
+          <w:b/>
+        </w:rPr>
+        <w:t xml:space="preserve">Story Points: </w:t>
+      </w:r>
+      <w:r>
+        <w:rPr>
+          <w:b/>
+        </w:rPr>
+        <w:t>2</w:t>
+      </w:r>
+    </w:p>
+    <w:p>
+      <w:pPr>
+        <w:tabs>
+          <w:tab w:val="left" w:pos="916"/>
+          <w:tab w:val="left" w:pos="1832"/>
+          <w:tab w:val="left" w:pos="2748"/>
+          <w:tab w:val="left" w:pos="3664"/>
+          <w:tab w:val="left" w:pos="4580"/>
+          <w:tab w:val="left" w:pos="5496"/>
+          <w:tab w:val="left" w:pos="6412"/>
+          <w:tab w:val="left" w:pos="7328"/>
+          <w:tab w:val="left" w:pos="8244"/>
+          <w:tab w:val="left" w:pos="9160"/>
+          <w:tab w:val="left" w:pos="10076"/>
+          <w:tab w:val="left" w:pos="10992"/>
+          <w:tab w:val="left" w:pos="11908"/>
+          <w:tab w:val="left" w:pos="12824"/>
+          <w:tab w:val="left" w:pos="13740"/>
+          <w:tab w:val="left" w:pos="14656"/>
+        </w:tabs>
+        <w:spacing w:line="240" w:lineRule="auto"/>
+        <w:rPr>
+          <w:rFonts w:eastAsia="Times New Roman"/>
+          <w:color w:val="000000"/>
+        </w:rPr>
+      </w:pPr>
+      <w:r>
+        <w:rPr>
+          <w:rFonts w:eastAsia="Times New Roman"/>
+          <w:color w:val="000000"/>
+        </w:rPr>
+        <w:t>As a player</w:t>
+      </w:r>
+    </w:p>
+    <w:p>
+      <w:pPr>
+        <w:tabs>
+          <w:tab w:val="left" w:pos="916"/>
+          <w:tab w:val="left" w:pos="1832"/>
+          <w:tab w:val="left" w:pos="2748"/>
+          <w:tab w:val="left" w:pos="3664"/>
+          <w:tab w:val="left" w:pos="4580"/>
+          <w:tab w:val="left" w:pos="5496"/>
+          <w:tab w:val="left" w:pos="6412"/>
+          <w:tab w:val="left" w:pos="7328"/>
+          <w:tab w:val="left" w:pos="8244"/>
+          <w:tab w:val="left" w:pos="9160"/>
+          <w:tab w:val="left" w:pos="10076"/>
+          <w:tab w:val="left" w:pos="10992"/>
+          <w:tab w:val="left" w:pos="11908"/>
+          <w:tab w:val="left" w:pos="12824"/>
+          <w:tab w:val="left" w:pos="13740"/>
+          <w:tab w:val="left" w:pos="14656"/>
+        </w:tabs>
+        <w:spacing w:line="240" w:lineRule="auto"/>
+        <w:rPr>
+          <w:rFonts w:eastAsia="Times New Roman"/>
+          <w:color w:val="000000"/>
+        </w:rPr>
+      </w:pPr>
+      <w:r>
+        <w:rPr>
+          <w:rFonts w:eastAsia="Times New Roman"/>
+          <w:color w:val="000000"/>
+        </w:rPr>
+        <w:t>I want there to be two sides: a king with his defends and attackers</w:t>
+      </w:r>
+    </w:p>
+    <w:p>
+      <w:pPr>
+        <w:tabs>
+          <w:tab w:val="left" w:pos="916"/>
+          <w:tab w:val="left" w:pos="1832"/>
+          <w:tab w:val="left" w:pos="2748"/>
+          <w:tab w:val="left" w:pos="3664"/>
+          <w:tab w:val="left" w:pos="4580"/>
+          <w:tab w:val="left" w:pos="5496"/>
+          <w:tab w:val="left" w:pos="6412"/>
+          <w:tab w:val="left" w:pos="7328"/>
+          <w:tab w:val="left" w:pos="8244"/>
+          <w:tab w:val="left" w:pos="9160"/>
+          <w:tab w:val="left" w:pos="10076"/>
+          <w:tab w:val="left" w:pos="10992"/>
+          <w:tab w:val="left" w:pos="11908"/>
+          <w:tab w:val="left" w:pos="12824"/>
+          <w:tab w:val="left" w:pos="13740"/>
+          <w:tab w:val="left" w:pos="14656"/>
+        </w:tabs>
+        <w:spacing w:line="240" w:lineRule="auto"/>
+        <w:rPr>
+          <w:rFonts w:eastAsia="Times New Roman"/>
+          <w:color w:val="000000"/>
+        </w:rPr>
+      </w:pPr>
+      <w:r>
+        <w:rPr>
+          <w:rFonts w:eastAsia="Times New Roman"/>
+          <w:color w:val="000000"/>
+        </w:rPr>
+        <w:t xml:space="preserve">So that I can play </w:t>
       </w:r>
       <w:proofErr w:type="spellStart"/>
       <w:r>
+        <w:rPr>
+          <w:rFonts w:eastAsia="Times New Roman"/>
+          <w:color w:val="000000"/>
+        </w:rPr>
         <w:t>Hnefatafl</w:t>
       </w:r>
       <w:proofErr w:type="spellEnd"/>
       <w:r>
-        <w:t xml:space="preserve"> games</w:t>
-      </w:r>
-    </w:p>
-    <w:p>
-      <w:pPr>
-        <w:spacing w:line="240" w:lineRule="auto"/>
-      </w:pPr>
-      <w:r>
-        <w:t>So that I can take a break in the middle of a game to resume later</w:t>
-      </w:r>
-    </w:p>
-    <w:p>
-      <w:pPr>
-        <w:spacing w:line="240" w:lineRule="auto"/>
-        <w:rPr>
-          <w:rFonts w:ascii="Courier New" w:hAnsi="Courier New" w:cs="Courier New"/>
+        <w:rPr>
+          <w:rFonts w:eastAsia="Times New Roman"/>
+          <w:color w:val="000000"/>
+        </w:rPr>
+        <w:t xml:space="preserve"> against someone</w:t>
+      </w:r>
+    </w:p>
+    <w:p>
+      <w:pPr>
+        <w:tabs>
+          <w:tab w:val="left" w:pos="916"/>
+          <w:tab w:val="left" w:pos="1832"/>
+          <w:tab w:val="left" w:pos="2748"/>
+          <w:tab w:val="left" w:pos="3664"/>
+          <w:tab w:val="left" w:pos="4580"/>
+          <w:tab w:val="left" w:pos="5496"/>
+          <w:tab w:val="left" w:pos="6412"/>
+          <w:tab w:val="left" w:pos="7328"/>
+          <w:tab w:val="left" w:pos="8244"/>
+          <w:tab w:val="left" w:pos="9160"/>
+          <w:tab w:val="left" w:pos="10076"/>
+          <w:tab w:val="left" w:pos="10992"/>
+          <w:tab w:val="left" w:pos="11908"/>
+          <w:tab w:val="left" w:pos="12824"/>
+          <w:tab w:val="left" w:pos="13740"/>
+          <w:tab w:val="left" w:pos="14656"/>
+        </w:tabs>
+        <w:spacing w:line="240" w:lineRule="auto"/>
+        <w:rPr>
+          <w:rFonts w:ascii="Courier New" w:eastAsia="Times New Roman" w:hAnsi="Courier New" w:cs="Courier New"/>
+          <w:color w:val="000000"/>
           <w:sz w:val="20"/>
           <w:szCs w:val="20"/>
         </w:rPr>
@@ -485,40 +657,130 @@
     </w:p>
     <w:p>
       <w:pPr>
-        <w:spacing w:line="240" w:lineRule="auto"/>
-      </w:pPr>
-      <w:r>
+        <w:tabs>
+          <w:tab w:val="left" w:pos="916"/>
+          <w:tab w:val="left" w:pos="1832"/>
+          <w:tab w:val="left" w:pos="2748"/>
+          <w:tab w:val="left" w:pos="3664"/>
+          <w:tab w:val="left" w:pos="4580"/>
+          <w:tab w:val="left" w:pos="5496"/>
+          <w:tab w:val="left" w:pos="6412"/>
+          <w:tab w:val="left" w:pos="7328"/>
+          <w:tab w:val="left" w:pos="8244"/>
+          <w:tab w:val="left" w:pos="9160"/>
+          <w:tab w:val="left" w:pos="10076"/>
+          <w:tab w:val="left" w:pos="10992"/>
+          <w:tab w:val="left" w:pos="11908"/>
+          <w:tab w:val="left" w:pos="12824"/>
+          <w:tab w:val="left" w:pos="13740"/>
+          <w:tab w:val="left" w:pos="14656"/>
+        </w:tabs>
+        <w:spacing w:line="240" w:lineRule="auto"/>
+        <w:rPr>
+          <w:rFonts w:eastAsia="Times New Roman"/>
+          <w:color w:val="000000"/>
+        </w:rPr>
+      </w:pPr>
+      <w:r>
+        <w:rPr>
+          <w:rFonts w:eastAsia="Times New Roman"/>
+          <w:color w:val="000000"/>
+        </w:rPr>
         <w:t>As a player</w:t>
       </w:r>
     </w:p>
     <w:p>
       <w:pPr>
-        <w:spacing w:line="240" w:lineRule="auto"/>
-      </w:pPr>
-      <w:r>
-        <w:t>I want to be able to start a new game or quit the game whenever I choose</w:t>
-      </w:r>
-    </w:p>
-    <w:p>
-      <w:pPr>
-        <w:spacing w:line="240" w:lineRule="auto"/>
-        <w:rPr>
-          <w:rFonts w:ascii="Courier New" w:hAnsi="Courier New" w:cs="Courier New"/>
-          <w:sz w:val="20"/>
-          <w:szCs w:val="20"/>
-        </w:rPr>
-      </w:pPr>
-      <w:r>
-        <w:t>So that I have more flexibility in what I do with the game</w:t>
-      </w:r>
-    </w:p>
-    <w:p>
-      <w:pPr>
-        <w:spacing w:line="240" w:lineRule="auto"/>
-        <w:rPr>
-          <w:rFonts w:ascii="Courier New" w:hAnsi="Courier New" w:cs="Courier New"/>
-          <w:sz w:val="20"/>
-          <w:szCs w:val="20"/>
+        <w:tabs>
+          <w:tab w:val="left" w:pos="916"/>
+          <w:tab w:val="left" w:pos="1832"/>
+          <w:tab w:val="left" w:pos="2748"/>
+          <w:tab w:val="left" w:pos="3664"/>
+          <w:tab w:val="left" w:pos="4580"/>
+          <w:tab w:val="left" w:pos="5496"/>
+          <w:tab w:val="left" w:pos="6412"/>
+          <w:tab w:val="left" w:pos="7328"/>
+          <w:tab w:val="left" w:pos="8244"/>
+          <w:tab w:val="left" w:pos="9160"/>
+          <w:tab w:val="left" w:pos="10076"/>
+          <w:tab w:val="left" w:pos="10992"/>
+          <w:tab w:val="left" w:pos="11908"/>
+          <w:tab w:val="left" w:pos="12824"/>
+          <w:tab w:val="left" w:pos="13740"/>
+          <w:tab w:val="left" w:pos="14656"/>
+        </w:tabs>
+        <w:spacing w:line="240" w:lineRule="auto"/>
+        <w:rPr>
+          <w:rFonts w:eastAsia="Times New Roman"/>
+          <w:color w:val="000000"/>
+        </w:rPr>
+      </w:pPr>
+      <w:r>
+        <w:rPr>
+          <w:rFonts w:eastAsia="Times New Roman"/>
+          <w:color w:val="000000"/>
+        </w:rPr>
+        <w:t>I want there to be 12 defenders and 24 attackers</w:t>
+      </w:r>
+    </w:p>
+    <w:p>
+      <w:pPr>
+        <w:tabs>
+          <w:tab w:val="left" w:pos="916"/>
+          <w:tab w:val="left" w:pos="1832"/>
+          <w:tab w:val="left" w:pos="2748"/>
+          <w:tab w:val="left" w:pos="3664"/>
+          <w:tab w:val="left" w:pos="4580"/>
+          <w:tab w:val="left" w:pos="5496"/>
+          <w:tab w:val="left" w:pos="6412"/>
+          <w:tab w:val="left" w:pos="7328"/>
+          <w:tab w:val="left" w:pos="8244"/>
+          <w:tab w:val="left" w:pos="9160"/>
+          <w:tab w:val="left" w:pos="10076"/>
+          <w:tab w:val="left" w:pos="10992"/>
+          <w:tab w:val="left" w:pos="11908"/>
+          <w:tab w:val="left" w:pos="12824"/>
+          <w:tab w:val="left" w:pos="13740"/>
+          <w:tab w:val="left" w:pos="14656"/>
+        </w:tabs>
+        <w:spacing w:line="240" w:lineRule="auto"/>
+        <w:rPr>
+          <w:rFonts w:eastAsia="Times New Roman"/>
+          <w:color w:val="000000"/>
+        </w:rPr>
+      </w:pPr>
+      <w:r>
+        <w:rPr>
+          <w:rFonts w:eastAsia="Times New Roman"/>
+          <w:color w:val="000000"/>
+        </w:rPr>
+        <w:t>So that the Copenhagen rules are obeyed</w:t>
+      </w:r>
+    </w:p>
+    <w:p>
+      <w:pPr>
+        <w:tabs>
+          <w:tab w:val="left" w:pos="916"/>
+          <w:tab w:val="left" w:pos="1832"/>
+          <w:tab w:val="left" w:pos="2748"/>
+          <w:tab w:val="left" w:pos="3664"/>
+          <w:tab w:val="left" w:pos="4580"/>
+          <w:tab w:val="left" w:pos="5496"/>
+          <w:tab w:val="left" w:pos="6412"/>
+          <w:tab w:val="left" w:pos="7328"/>
+          <w:tab w:val="left" w:pos="8244"/>
+          <w:tab w:val="left" w:pos="9160"/>
+          <w:tab w:val="left" w:pos="10076"/>
+          <w:tab w:val="left" w:pos="10992"/>
+          <w:tab w:val="left" w:pos="11908"/>
+          <w:tab w:val="left" w:pos="12824"/>
+          <w:tab w:val="left" w:pos="13740"/>
+          <w:tab w:val="left" w:pos="14656"/>
+        </w:tabs>
+        <w:spacing w:line="240" w:lineRule="auto"/>
+        <w:rPr>
+          <w:rFonts w:eastAsia="Times New Roman"/>
+          <w:color w:val="000000"/>
         </w:rPr>
       </w:pPr>
     </w:p>
@@ -539,323 +801,7 @@
         <w:rPr>
           <w:b/>
         </w:rPr>
-        <w:t>2</w:t>
-      </w:r>
-    </w:p>
-    <w:p>
-      <w:pPr>
-        <w:tabs>
-          <w:tab w:val="left" w:pos="916"/>
-          <w:tab w:val="left" w:pos="1832"/>
-          <w:tab w:val="left" w:pos="2748"/>
-          <w:tab w:val="left" w:pos="3664"/>
-          <w:tab w:val="left" w:pos="4580"/>
-          <w:tab w:val="left" w:pos="5496"/>
-          <w:tab w:val="left" w:pos="6412"/>
-          <w:tab w:val="left" w:pos="7328"/>
-          <w:tab w:val="left" w:pos="8244"/>
-          <w:tab w:val="left" w:pos="9160"/>
-          <w:tab w:val="left" w:pos="10076"/>
-          <w:tab w:val="left" w:pos="10992"/>
-          <w:tab w:val="left" w:pos="11908"/>
-          <w:tab w:val="left" w:pos="12824"/>
-          <w:tab w:val="left" w:pos="13740"/>
-          <w:tab w:val="left" w:pos="14656"/>
-        </w:tabs>
-        <w:spacing w:line="240" w:lineRule="auto"/>
-        <w:rPr>
-          <w:rFonts w:eastAsia="Times New Roman"/>
-          <w:color w:val="000000"/>
-        </w:rPr>
-      </w:pPr>
-      <w:r>
-        <w:rPr>
-          <w:rFonts w:eastAsia="Times New Roman"/>
-          <w:color w:val="000000"/>
-        </w:rPr>
-        <w:t>As a player</w:t>
-      </w:r>
-    </w:p>
-    <w:p>
-      <w:pPr>
-        <w:tabs>
-          <w:tab w:val="left" w:pos="916"/>
-          <w:tab w:val="left" w:pos="1832"/>
-          <w:tab w:val="left" w:pos="2748"/>
-          <w:tab w:val="left" w:pos="3664"/>
-          <w:tab w:val="left" w:pos="4580"/>
-          <w:tab w:val="left" w:pos="5496"/>
-          <w:tab w:val="left" w:pos="6412"/>
-          <w:tab w:val="left" w:pos="7328"/>
-          <w:tab w:val="left" w:pos="8244"/>
-          <w:tab w:val="left" w:pos="9160"/>
-          <w:tab w:val="left" w:pos="10076"/>
-          <w:tab w:val="left" w:pos="10992"/>
-          <w:tab w:val="left" w:pos="11908"/>
-          <w:tab w:val="left" w:pos="12824"/>
-          <w:tab w:val="left" w:pos="13740"/>
-          <w:tab w:val="left" w:pos="14656"/>
-        </w:tabs>
-        <w:spacing w:line="240" w:lineRule="auto"/>
-        <w:rPr>
-          <w:rFonts w:eastAsia="Times New Roman"/>
-          <w:color w:val="000000"/>
-        </w:rPr>
-      </w:pPr>
-      <w:r>
-        <w:rPr>
-          <w:rFonts w:eastAsia="Times New Roman"/>
-          <w:color w:val="000000"/>
-        </w:rPr>
-        <w:t>I want there to be two sides: a king with his defends and attackers</w:t>
-      </w:r>
-    </w:p>
-    <w:p>
-      <w:pPr>
-        <w:tabs>
-          <w:tab w:val="left" w:pos="916"/>
-          <w:tab w:val="left" w:pos="1832"/>
-          <w:tab w:val="left" w:pos="2748"/>
-          <w:tab w:val="left" w:pos="3664"/>
-          <w:tab w:val="left" w:pos="4580"/>
-          <w:tab w:val="left" w:pos="5496"/>
-          <w:tab w:val="left" w:pos="6412"/>
-          <w:tab w:val="left" w:pos="7328"/>
-          <w:tab w:val="left" w:pos="8244"/>
-          <w:tab w:val="left" w:pos="9160"/>
-          <w:tab w:val="left" w:pos="10076"/>
-          <w:tab w:val="left" w:pos="10992"/>
-          <w:tab w:val="left" w:pos="11908"/>
-          <w:tab w:val="left" w:pos="12824"/>
-          <w:tab w:val="left" w:pos="13740"/>
-          <w:tab w:val="left" w:pos="14656"/>
-        </w:tabs>
-        <w:spacing w:line="240" w:lineRule="auto"/>
-        <w:rPr>
-          <w:rFonts w:eastAsia="Times New Roman"/>
-          <w:color w:val="000000"/>
-        </w:rPr>
-      </w:pPr>
-      <w:r>
-        <w:rPr>
-          <w:rFonts w:eastAsia="Times New Roman"/>
-          <w:color w:val="000000"/>
-        </w:rPr>
-        <w:t xml:space="preserve">So that I can play </w:t>
-      </w:r>
-      <w:proofErr w:type="spellStart"/>
-      <w:r>
-        <w:rPr>
-          <w:rFonts w:eastAsia="Times New Roman"/>
-          <w:color w:val="000000"/>
-        </w:rPr>
-        <w:t>Hnefatafl</w:t>
-      </w:r>
-      <w:proofErr w:type="spellEnd"/>
-      <w:r>
-        <w:rPr>
-          <w:rFonts w:eastAsia="Times New Roman"/>
-          <w:color w:val="000000"/>
-        </w:rPr>
-        <w:t xml:space="preserve"> against someone</w:t>
-      </w:r>
-    </w:p>
-    <w:p>
-      <w:pPr>
-        <w:tabs>
-          <w:tab w:val="left" w:pos="916"/>
-          <w:tab w:val="left" w:pos="1832"/>
-          <w:tab w:val="left" w:pos="2748"/>
-          <w:tab w:val="left" w:pos="3664"/>
-          <w:tab w:val="left" w:pos="4580"/>
-          <w:tab w:val="left" w:pos="5496"/>
-          <w:tab w:val="left" w:pos="6412"/>
-          <w:tab w:val="left" w:pos="7328"/>
-          <w:tab w:val="left" w:pos="8244"/>
-          <w:tab w:val="left" w:pos="9160"/>
-          <w:tab w:val="left" w:pos="10076"/>
-          <w:tab w:val="left" w:pos="10992"/>
-          <w:tab w:val="left" w:pos="11908"/>
-          <w:tab w:val="left" w:pos="12824"/>
-          <w:tab w:val="left" w:pos="13740"/>
-          <w:tab w:val="left" w:pos="14656"/>
-        </w:tabs>
-        <w:spacing w:line="240" w:lineRule="auto"/>
-        <w:rPr>
-          <w:rFonts w:ascii="Courier New" w:eastAsia="Times New Roman" w:hAnsi="Courier New" w:cs="Courier New"/>
-          <w:color w:val="000000"/>
-          <w:sz w:val="20"/>
-          <w:szCs w:val="20"/>
-        </w:rPr>
-      </w:pPr>
-    </w:p>
-    <w:p>
-      <w:pPr>
-        <w:spacing w:line="240" w:lineRule="auto"/>
-        <w:rPr>
-          <w:b/>
-        </w:rPr>
-      </w:pPr>
-      <w:r>
-        <w:rPr>
-          <w:b/>
-        </w:rPr>
-        <w:t xml:space="preserve">Story Points: </w:t>
-      </w:r>
-      <w:r>
-        <w:rPr>
-          <w:b/>
-        </w:rPr>
-        <w:t>1</w:t>
-      </w:r>
-    </w:p>
-    <w:p>
-      <w:pPr>
-        <w:tabs>
-          <w:tab w:val="left" w:pos="916"/>
-          <w:tab w:val="left" w:pos="1832"/>
-          <w:tab w:val="left" w:pos="2748"/>
-          <w:tab w:val="left" w:pos="3664"/>
-          <w:tab w:val="left" w:pos="4580"/>
-          <w:tab w:val="left" w:pos="5496"/>
-          <w:tab w:val="left" w:pos="6412"/>
-          <w:tab w:val="left" w:pos="7328"/>
-          <w:tab w:val="left" w:pos="8244"/>
-          <w:tab w:val="left" w:pos="9160"/>
-          <w:tab w:val="left" w:pos="10076"/>
-          <w:tab w:val="left" w:pos="10992"/>
-          <w:tab w:val="left" w:pos="11908"/>
-          <w:tab w:val="left" w:pos="12824"/>
-          <w:tab w:val="left" w:pos="13740"/>
-          <w:tab w:val="left" w:pos="14656"/>
-        </w:tabs>
-        <w:spacing w:line="240" w:lineRule="auto"/>
-        <w:rPr>
-          <w:rFonts w:eastAsia="Times New Roman"/>
-          <w:color w:val="000000"/>
-        </w:rPr>
-      </w:pPr>
-      <w:r>
-        <w:rPr>
-          <w:rFonts w:eastAsia="Times New Roman"/>
-          <w:color w:val="000000"/>
-        </w:rPr>
-        <w:t>As a player</w:t>
-      </w:r>
-    </w:p>
-    <w:p>
-      <w:pPr>
-        <w:tabs>
-          <w:tab w:val="left" w:pos="916"/>
-          <w:tab w:val="left" w:pos="1832"/>
-          <w:tab w:val="left" w:pos="2748"/>
-          <w:tab w:val="left" w:pos="3664"/>
-          <w:tab w:val="left" w:pos="4580"/>
-          <w:tab w:val="left" w:pos="5496"/>
-          <w:tab w:val="left" w:pos="6412"/>
-          <w:tab w:val="left" w:pos="7328"/>
-          <w:tab w:val="left" w:pos="8244"/>
-          <w:tab w:val="left" w:pos="9160"/>
-          <w:tab w:val="left" w:pos="10076"/>
-          <w:tab w:val="left" w:pos="10992"/>
-          <w:tab w:val="left" w:pos="11908"/>
-          <w:tab w:val="left" w:pos="12824"/>
-          <w:tab w:val="left" w:pos="13740"/>
-          <w:tab w:val="left" w:pos="14656"/>
-        </w:tabs>
-        <w:spacing w:line="240" w:lineRule="auto"/>
-        <w:rPr>
-          <w:rFonts w:eastAsia="Times New Roman"/>
-          <w:color w:val="000000"/>
-        </w:rPr>
-      </w:pPr>
-      <w:r>
-        <w:rPr>
-          <w:rFonts w:eastAsia="Times New Roman"/>
-          <w:color w:val="000000"/>
-        </w:rPr>
-        <w:t>I want there to be 12 defenders and 24 attackers</w:t>
-      </w:r>
-    </w:p>
-    <w:p>
-      <w:pPr>
-        <w:tabs>
-          <w:tab w:val="left" w:pos="916"/>
-          <w:tab w:val="left" w:pos="1832"/>
-          <w:tab w:val="left" w:pos="2748"/>
-          <w:tab w:val="left" w:pos="3664"/>
-          <w:tab w:val="left" w:pos="4580"/>
-          <w:tab w:val="left" w:pos="5496"/>
-          <w:tab w:val="left" w:pos="6412"/>
-          <w:tab w:val="left" w:pos="7328"/>
-          <w:tab w:val="left" w:pos="8244"/>
-          <w:tab w:val="left" w:pos="9160"/>
-          <w:tab w:val="left" w:pos="10076"/>
-          <w:tab w:val="left" w:pos="10992"/>
-          <w:tab w:val="left" w:pos="11908"/>
-          <w:tab w:val="left" w:pos="12824"/>
-          <w:tab w:val="left" w:pos="13740"/>
-          <w:tab w:val="left" w:pos="14656"/>
-        </w:tabs>
-        <w:spacing w:line="240" w:lineRule="auto"/>
-        <w:rPr>
-          <w:rFonts w:eastAsia="Times New Roman"/>
-          <w:color w:val="000000"/>
-        </w:rPr>
-      </w:pPr>
-      <w:r>
-        <w:rPr>
-          <w:rFonts w:eastAsia="Times New Roman"/>
-          <w:color w:val="000000"/>
-        </w:rPr>
-        <w:t>So that the Copenhagen rules are obeyed</w:t>
-      </w:r>
-    </w:p>
-    <w:p>
-      <w:pPr>
-        <w:tabs>
-          <w:tab w:val="left" w:pos="916"/>
-          <w:tab w:val="left" w:pos="1832"/>
-          <w:tab w:val="left" w:pos="2748"/>
-          <w:tab w:val="left" w:pos="3664"/>
-          <w:tab w:val="left" w:pos="4580"/>
-          <w:tab w:val="left" w:pos="5496"/>
-          <w:tab w:val="left" w:pos="6412"/>
-          <w:tab w:val="left" w:pos="7328"/>
-          <w:tab w:val="left" w:pos="8244"/>
-          <w:tab w:val="left" w:pos="9160"/>
-          <w:tab w:val="left" w:pos="10076"/>
-          <w:tab w:val="left" w:pos="10992"/>
-          <w:tab w:val="left" w:pos="11908"/>
-          <w:tab w:val="left" w:pos="12824"/>
-          <w:tab w:val="left" w:pos="13740"/>
-          <w:tab w:val="left" w:pos="14656"/>
-        </w:tabs>
-        <w:spacing w:line="240" w:lineRule="auto"/>
-        <w:rPr>
-          <w:rFonts w:eastAsia="Times New Roman"/>
-          <w:color w:val="000000"/>
-        </w:rPr>
-      </w:pPr>
-    </w:p>
-    <w:p>
-      <w:pPr>
-        <w:spacing w:line="240" w:lineRule="auto"/>
-        <w:rPr>
-          <w:b/>
-        </w:rPr>
-      </w:pPr>
-      <w:r>
-        <w:rPr>
-          <w:b/>
-        </w:rPr>
-        <w:t xml:space="preserve">Story Points: </w:t>
-      </w:r>
-      <w:r>
-        <w:rPr>
-          <w:b/>
-        </w:rPr>
-        <w:t>1</w:t>
+        <w:t>4</w:t>
       </w:r>
     </w:p>
     <w:p>
@@ -1967,7 +1913,7 @@
         <w:rPr>
           <w:b/>
         </w:rPr>
-        <w:t>1</w:t>
+        <w:t>2</w:t>
       </w:r>
     </w:p>
     <w:p>
@@ -2267,6 +2213,155 @@
         <w:rPr>
           <w:b/>
         </w:rPr>
+        <w:t>4</w:t>
+      </w:r>
+    </w:p>
+    <w:p>
+      <w:pPr>
+        <w:tabs>
+          <w:tab w:val="left" w:pos="916"/>
+          <w:tab w:val="left" w:pos="1832"/>
+          <w:tab w:val="left" w:pos="2748"/>
+          <w:tab w:val="left" w:pos="3664"/>
+          <w:tab w:val="left" w:pos="4580"/>
+          <w:tab w:val="left" w:pos="5496"/>
+          <w:tab w:val="left" w:pos="6412"/>
+          <w:tab w:val="left" w:pos="7328"/>
+          <w:tab w:val="left" w:pos="8244"/>
+          <w:tab w:val="left" w:pos="9160"/>
+          <w:tab w:val="left" w:pos="10076"/>
+          <w:tab w:val="left" w:pos="10992"/>
+          <w:tab w:val="left" w:pos="11908"/>
+          <w:tab w:val="left" w:pos="12824"/>
+          <w:tab w:val="left" w:pos="13740"/>
+          <w:tab w:val="left" w:pos="14656"/>
+        </w:tabs>
+        <w:spacing w:line="240" w:lineRule="auto"/>
+        <w:rPr>
+          <w:rFonts w:eastAsia="Times New Roman"/>
+          <w:color w:val="000000"/>
+        </w:rPr>
+      </w:pPr>
+      <w:r>
+        <w:rPr>
+          <w:rFonts w:eastAsia="Times New Roman"/>
+          <w:color w:val="000000"/>
+        </w:rPr>
+        <w:t>As a player</w:t>
+      </w:r>
+    </w:p>
+    <w:p>
+      <w:pPr>
+        <w:tabs>
+          <w:tab w:val="left" w:pos="916"/>
+          <w:tab w:val="left" w:pos="1832"/>
+          <w:tab w:val="left" w:pos="2748"/>
+          <w:tab w:val="left" w:pos="3664"/>
+          <w:tab w:val="left" w:pos="4580"/>
+          <w:tab w:val="left" w:pos="5496"/>
+          <w:tab w:val="left" w:pos="6412"/>
+          <w:tab w:val="left" w:pos="7328"/>
+          <w:tab w:val="left" w:pos="8244"/>
+          <w:tab w:val="left" w:pos="9160"/>
+          <w:tab w:val="left" w:pos="10076"/>
+          <w:tab w:val="left" w:pos="10992"/>
+          <w:tab w:val="left" w:pos="11908"/>
+          <w:tab w:val="left" w:pos="12824"/>
+          <w:tab w:val="left" w:pos="13740"/>
+          <w:tab w:val="left" w:pos="14656"/>
+        </w:tabs>
+        <w:spacing w:line="240" w:lineRule="auto"/>
+        <w:rPr>
+          <w:rFonts w:eastAsia="Times New Roman"/>
+          <w:color w:val="000000"/>
+        </w:rPr>
+      </w:pPr>
+      <w:r>
+        <w:rPr>
+          <w:rFonts w:eastAsia="Times New Roman"/>
+          <w:color w:val="000000"/>
+        </w:rPr>
+        <w:t>I want to be able to move a piece on my side any number of vacant squares along a row or column</w:t>
+      </w:r>
+    </w:p>
+    <w:p>
+      <w:pPr>
+        <w:tabs>
+          <w:tab w:val="left" w:pos="916"/>
+          <w:tab w:val="left" w:pos="1832"/>
+          <w:tab w:val="left" w:pos="2748"/>
+          <w:tab w:val="left" w:pos="3664"/>
+          <w:tab w:val="left" w:pos="4580"/>
+          <w:tab w:val="left" w:pos="5496"/>
+          <w:tab w:val="left" w:pos="6412"/>
+          <w:tab w:val="left" w:pos="7328"/>
+          <w:tab w:val="left" w:pos="8244"/>
+          <w:tab w:val="left" w:pos="9160"/>
+          <w:tab w:val="left" w:pos="10076"/>
+          <w:tab w:val="left" w:pos="10992"/>
+          <w:tab w:val="left" w:pos="11908"/>
+          <w:tab w:val="left" w:pos="12824"/>
+          <w:tab w:val="left" w:pos="13740"/>
+          <w:tab w:val="left" w:pos="14656"/>
+        </w:tabs>
+        <w:spacing w:line="240" w:lineRule="auto"/>
+        <w:rPr>
+          <w:rFonts w:eastAsia="Times New Roman"/>
+          <w:color w:val="000000"/>
+        </w:rPr>
+      </w:pPr>
+      <w:r>
+        <w:rPr>
+          <w:rFonts w:eastAsia="Times New Roman"/>
+          <w:color w:val="000000"/>
+        </w:rPr>
+        <w:t>So that the Copenhagen rules are obeyed</w:t>
+      </w:r>
+    </w:p>
+    <w:p>
+      <w:pPr>
+        <w:tabs>
+          <w:tab w:val="left" w:pos="916"/>
+          <w:tab w:val="left" w:pos="1832"/>
+          <w:tab w:val="left" w:pos="2748"/>
+          <w:tab w:val="left" w:pos="3664"/>
+          <w:tab w:val="left" w:pos="4580"/>
+          <w:tab w:val="left" w:pos="5496"/>
+          <w:tab w:val="left" w:pos="6412"/>
+          <w:tab w:val="left" w:pos="7328"/>
+          <w:tab w:val="left" w:pos="8244"/>
+          <w:tab w:val="left" w:pos="9160"/>
+          <w:tab w:val="left" w:pos="10076"/>
+          <w:tab w:val="left" w:pos="10992"/>
+          <w:tab w:val="left" w:pos="11908"/>
+          <w:tab w:val="left" w:pos="12824"/>
+          <w:tab w:val="left" w:pos="13740"/>
+          <w:tab w:val="left" w:pos="14656"/>
+        </w:tabs>
+        <w:spacing w:line="240" w:lineRule="auto"/>
+        <w:rPr>
+          <w:rFonts w:eastAsia="Times New Roman"/>
+          <w:color w:val="000000"/>
+        </w:rPr>
+      </w:pPr>
+    </w:p>
+    <w:p>
+      <w:pPr>
+        <w:spacing w:line="240" w:lineRule="auto"/>
+        <w:rPr>
+          <w:b/>
+        </w:rPr>
+      </w:pPr>
+      <w:r>
+        <w:rPr>
+          <w:b/>
+        </w:rPr>
+        <w:t xml:space="preserve">Story Points: </w:t>
+      </w:r>
+      <w:r>
+        <w:rPr>
+          <w:b/>
+        </w:rPr>
         <w:t>2</w:t>
       </w:r>
     </w:p>
@@ -2335,7 +2430,7 @@
           <w:rFonts w:eastAsia="Times New Roman"/>
           <w:color w:val="000000"/>
         </w:rPr>
-        <w:t>I want to be able to move a piece on my side any number of vacant squares along a row or column</w:t>
+        <w:t>I want the central square to be the throne and can only be occupied by the king</w:t>
       </w:r>
     </w:p>
     <w:p>
@@ -2394,8 +2489,10 @@
         </w:tabs>
         <w:spacing w:line="240" w:lineRule="auto"/>
         <w:rPr>
-          <w:rFonts w:eastAsia="Times New Roman"/>
-          <w:color w:val="000000"/>
+          <w:rFonts w:ascii="Courier New" w:eastAsia="Times New Roman" w:hAnsi="Courier New" w:cs="Courier New"/>
+          <w:color w:val="000000"/>
+          <w:sz w:val="20"/>
+          <w:szCs w:val="20"/>
         </w:rPr>
       </w:pPr>
     </w:p>
@@ -2416,6 +2513,157 @@
         <w:rPr>
           <w:b/>
         </w:rPr>
+        <w:t>4</w:t>
+      </w:r>
+    </w:p>
+    <w:p>
+      <w:pPr>
+        <w:tabs>
+          <w:tab w:val="left" w:pos="916"/>
+          <w:tab w:val="left" w:pos="1832"/>
+          <w:tab w:val="left" w:pos="2748"/>
+          <w:tab w:val="left" w:pos="3664"/>
+          <w:tab w:val="left" w:pos="4580"/>
+          <w:tab w:val="left" w:pos="5496"/>
+          <w:tab w:val="left" w:pos="6412"/>
+          <w:tab w:val="left" w:pos="7328"/>
+          <w:tab w:val="left" w:pos="8244"/>
+          <w:tab w:val="left" w:pos="9160"/>
+          <w:tab w:val="left" w:pos="10076"/>
+          <w:tab w:val="left" w:pos="10992"/>
+          <w:tab w:val="left" w:pos="11908"/>
+          <w:tab w:val="left" w:pos="12824"/>
+          <w:tab w:val="left" w:pos="13740"/>
+          <w:tab w:val="left" w:pos="14656"/>
+        </w:tabs>
+        <w:spacing w:line="240" w:lineRule="auto"/>
+        <w:rPr>
+          <w:rFonts w:eastAsia="Times New Roman"/>
+          <w:color w:val="000000"/>
+        </w:rPr>
+      </w:pPr>
+      <w:r>
+        <w:rPr>
+          <w:rFonts w:eastAsia="Times New Roman"/>
+          <w:color w:val="000000"/>
+        </w:rPr>
+        <w:t>As a player</w:t>
+      </w:r>
+    </w:p>
+    <w:p>
+      <w:pPr>
+        <w:tabs>
+          <w:tab w:val="left" w:pos="916"/>
+          <w:tab w:val="left" w:pos="1832"/>
+          <w:tab w:val="left" w:pos="2748"/>
+          <w:tab w:val="left" w:pos="3664"/>
+          <w:tab w:val="left" w:pos="4580"/>
+          <w:tab w:val="left" w:pos="5496"/>
+          <w:tab w:val="left" w:pos="6412"/>
+          <w:tab w:val="left" w:pos="7328"/>
+          <w:tab w:val="left" w:pos="8244"/>
+          <w:tab w:val="left" w:pos="9160"/>
+          <w:tab w:val="left" w:pos="10076"/>
+          <w:tab w:val="left" w:pos="10992"/>
+          <w:tab w:val="left" w:pos="11908"/>
+          <w:tab w:val="left" w:pos="12824"/>
+          <w:tab w:val="left" w:pos="13740"/>
+          <w:tab w:val="left" w:pos="14656"/>
+        </w:tabs>
+        <w:spacing w:line="240" w:lineRule="auto"/>
+        <w:rPr>
+          <w:rFonts w:eastAsia="Times New Roman"/>
+          <w:color w:val="000000"/>
+        </w:rPr>
+      </w:pPr>
+      <w:r>
+        <w:rPr>
+          <w:rFonts w:eastAsia="Times New Roman"/>
+          <w:color w:val="000000"/>
+        </w:rPr>
+        <w:t>I want the king to be the only piece that can occupy any of the four corners</w:t>
+      </w:r>
+    </w:p>
+    <w:p>
+      <w:pPr>
+        <w:tabs>
+          <w:tab w:val="left" w:pos="916"/>
+          <w:tab w:val="left" w:pos="1832"/>
+          <w:tab w:val="left" w:pos="2748"/>
+          <w:tab w:val="left" w:pos="3664"/>
+          <w:tab w:val="left" w:pos="4580"/>
+          <w:tab w:val="left" w:pos="5496"/>
+          <w:tab w:val="left" w:pos="6412"/>
+          <w:tab w:val="left" w:pos="7328"/>
+          <w:tab w:val="left" w:pos="8244"/>
+          <w:tab w:val="left" w:pos="9160"/>
+          <w:tab w:val="left" w:pos="10076"/>
+          <w:tab w:val="left" w:pos="10992"/>
+          <w:tab w:val="left" w:pos="11908"/>
+          <w:tab w:val="left" w:pos="12824"/>
+          <w:tab w:val="left" w:pos="13740"/>
+          <w:tab w:val="left" w:pos="14656"/>
+        </w:tabs>
+        <w:spacing w:line="240" w:lineRule="auto"/>
+        <w:rPr>
+          <w:rFonts w:eastAsia="Times New Roman"/>
+          <w:color w:val="000000"/>
+        </w:rPr>
+      </w:pPr>
+      <w:r>
+        <w:rPr>
+          <w:rFonts w:eastAsia="Times New Roman"/>
+          <w:color w:val="000000"/>
+        </w:rPr>
+        <w:t>So that the Copenhagen rules are obeyed</w:t>
+      </w:r>
+    </w:p>
+    <w:p>
+      <w:pPr>
+        <w:tabs>
+          <w:tab w:val="left" w:pos="916"/>
+          <w:tab w:val="left" w:pos="1832"/>
+          <w:tab w:val="left" w:pos="2748"/>
+          <w:tab w:val="left" w:pos="3664"/>
+          <w:tab w:val="left" w:pos="4580"/>
+          <w:tab w:val="left" w:pos="5496"/>
+          <w:tab w:val="left" w:pos="6412"/>
+          <w:tab w:val="left" w:pos="7328"/>
+          <w:tab w:val="left" w:pos="8244"/>
+          <w:tab w:val="left" w:pos="9160"/>
+          <w:tab w:val="left" w:pos="10076"/>
+          <w:tab w:val="left" w:pos="10992"/>
+          <w:tab w:val="left" w:pos="11908"/>
+          <w:tab w:val="left" w:pos="12824"/>
+          <w:tab w:val="left" w:pos="13740"/>
+          <w:tab w:val="left" w:pos="14656"/>
+        </w:tabs>
+        <w:spacing w:line="240" w:lineRule="auto"/>
+        <w:rPr>
+          <w:rFonts w:ascii="Courier New" w:eastAsia="Times New Roman" w:hAnsi="Courier New" w:cs="Courier New"/>
+          <w:color w:val="000000"/>
+          <w:sz w:val="20"/>
+          <w:szCs w:val="20"/>
+        </w:rPr>
+      </w:pPr>
+    </w:p>
+    <w:p>
+      <w:pPr>
+        <w:spacing w:line="240" w:lineRule="auto"/>
+        <w:rPr>
+          <w:b/>
+        </w:rPr>
+      </w:pPr>
+      <w:r>
+        <w:rPr>
+          <w:b/>
+        </w:rPr>
+        <w:t xml:space="preserve">Story Points: </w:t>
+      </w:r>
+      <w:r>
+        <w:rPr>
+          <w:b/>
+        </w:rPr>
         <w:t>2</w:t>
       </w:r>
     </w:p>
@@ -2484,7 +2732,7 @@
           <w:rFonts w:eastAsia="Times New Roman"/>
           <w:color w:val="000000"/>
         </w:rPr>
-        <w:t>I want the central square to be the throne and can only be occupied by the king</w:t>
+        <w:t>I want any piece to be able to pass through the throne when it is empty</w:t>
       </w:r>
     </w:p>
     <w:p>
@@ -2543,334 +2791,134 @@
         </w:tabs>
         <w:spacing w:line="240" w:lineRule="auto"/>
         <w:rPr>
-          <w:rFonts w:ascii="Courier New" w:eastAsia="Times New Roman" w:hAnsi="Courier New" w:cs="Courier New"/>
-          <w:color w:val="000000"/>
-          <w:sz w:val="20"/>
-          <w:szCs w:val="20"/>
-        </w:rPr>
-      </w:pPr>
-    </w:p>
-    <w:p>
-      <w:pPr>
-        <w:spacing w:line="240" w:lineRule="auto"/>
-        <w:rPr>
+          <w:rFonts w:eastAsia="Times New Roman"/>
+          <w:color w:val="000000"/>
+        </w:rPr>
+      </w:pPr>
+    </w:p>
+    <w:p>
+      <w:pPr>
+        <w:tabs>
+          <w:tab w:val="left" w:pos="916"/>
+          <w:tab w:val="left" w:pos="1832"/>
+          <w:tab w:val="left" w:pos="2748"/>
+          <w:tab w:val="left" w:pos="3664"/>
+          <w:tab w:val="left" w:pos="4580"/>
+          <w:tab w:val="left" w:pos="5496"/>
+          <w:tab w:val="left" w:pos="6412"/>
+          <w:tab w:val="left" w:pos="7328"/>
+          <w:tab w:val="left" w:pos="8244"/>
+          <w:tab w:val="left" w:pos="9160"/>
+          <w:tab w:val="left" w:pos="10076"/>
+          <w:tab w:val="left" w:pos="10992"/>
+          <w:tab w:val="left" w:pos="11908"/>
+          <w:tab w:val="left" w:pos="12824"/>
+          <w:tab w:val="left" w:pos="13740"/>
+          <w:tab w:val="left" w:pos="14656"/>
+        </w:tabs>
+        <w:spacing w:line="240" w:lineRule="auto"/>
+        <w:rPr>
+          <w:rFonts w:eastAsia="Times New Roman"/>
           <w:b/>
-        </w:rPr>
-      </w:pPr>
-      <w:r>
-        <w:rPr>
+          <w:color w:val="000000"/>
+        </w:rPr>
+      </w:pPr>
+    </w:p>
+    <w:p>
+      <w:pPr>
+        <w:tabs>
+          <w:tab w:val="left" w:pos="916"/>
+          <w:tab w:val="left" w:pos="1832"/>
+          <w:tab w:val="left" w:pos="2748"/>
+          <w:tab w:val="left" w:pos="3664"/>
+          <w:tab w:val="left" w:pos="4580"/>
+          <w:tab w:val="left" w:pos="5496"/>
+          <w:tab w:val="left" w:pos="6412"/>
+          <w:tab w:val="left" w:pos="7328"/>
+          <w:tab w:val="left" w:pos="8244"/>
+          <w:tab w:val="left" w:pos="9160"/>
+          <w:tab w:val="left" w:pos="10076"/>
+          <w:tab w:val="left" w:pos="10992"/>
+          <w:tab w:val="left" w:pos="11908"/>
+          <w:tab w:val="left" w:pos="12824"/>
+          <w:tab w:val="left" w:pos="13740"/>
+          <w:tab w:val="left" w:pos="14656"/>
+        </w:tabs>
+        <w:spacing w:line="240" w:lineRule="auto"/>
+        <w:rPr>
+          <w:rFonts w:eastAsia="Times New Roman"/>
+          <w:color w:val="000000"/>
+        </w:rPr>
+      </w:pPr>
+      <w:r>
+        <w:rPr>
+          <w:rFonts w:eastAsia="Times New Roman"/>
           <w:b/>
-        </w:rPr>
-        <w:t xml:space="preserve">Story Points: </w:t>
-      </w:r>
-      <w:r>
-        <w:rPr>
-          <w:b/>
-        </w:rPr>
-        <w:t>4</w:t>
-      </w:r>
-    </w:p>
-    <w:p>
-      <w:pPr>
-        <w:tabs>
-          <w:tab w:val="left" w:pos="916"/>
-          <w:tab w:val="left" w:pos="1832"/>
-          <w:tab w:val="left" w:pos="2748"/>
-          <w:tab w:val="left" w:pos="3664"/>
-          <w:tab w:val="left" w:pos="4580"/>
-          <w:tab w:val="left" w:pos="5496"/>
-          <w:tab w:val="left" w:pos="6412"/>
-          <w:tab w:val="left" w:pos="7328"/>
-          <w:tab w:val="left" w:pos="8244"/>
-          <w:tab w:val="left" w:pos="9160"/>
-          <w:tab w:val="left" w:pos="10076"/>
-          <w:tab w:val="left" w:pos="10992"/>
-          <w:tab w:val="left" w:pos="11908"/>
-          <w:tab w:val="left" w:pos="12824"/>
-          <w:tab w:val="left" w:pos="13740"/>
-          <w:tab w:val="left" w:pos="14656"/>
-        </w:tabs>
-        <w:spacing w:line="240" w:lineRule="auto"/>
-        <w:rPr>
-          <w:rFonts w:eastAsia="Times New Roman"/>
-          <w:color w:val="000000"/>
-        </w:rPr>
-      </w:pPr>
-      <w:r>
-        <w:rPr>
-          <w:rFonts w:eastAsia="Times New Roman"/>
-          <w:color w:val="000000"/>
-        </w:rPr>
-        <w:t>As a player</w:t>
-      </w:r>
-    </w:p>
-    <w:p>
-      <w:pPr>
-        <w:tabs>
-          <w:tab w:val="left" w:pos="916"/>
-          <w:tab w:val="left" w:pos="1832"/>
-          <w:tab w:val="left" w:pos="2748"/>
-          <w:tab w:val="left" w:pos="3664"/>
-          <w:tab w:val="left" w:pos="4580"/>
-          <w:tab w:val="left" w:pos="5496"/>
-          <w:tab w:val="left" w:pos="6412"/>
-          <w:tab w:val="left" w:pos="7328"/>
-          <w:tab w:val="left" w:pos="8244"/>
-          <w:tab w:val="left" w:pos="9160"/>
-          <w:tab w:val="left" w:pos="10076"/>
-          <w:tab w:val="left" w:pos="10992"/>
-          <w:tab w:val="left" w:pos="11908"/>
-          <w:tab w:val="left" w:pos="12824"/>
-          <w:tab w:val="left" w:pos="13740"/>
-          <w:tab w:val="left" w:pos="14656"/>
-        </w:tabs>
-        <w:spacing w:line="240" w:lineRule="auto"/>
-        <w:rPr>
-          <w:rFonts w:eastAsia="Times New Roman"/>
-          <w:color w:val="000000"/>
-        </w:rPr>
-      </w:pPr>
-      <w:r>
-        <w:rPr>
-          <w:rFonts w:eastAsia="Times New Roman"/>
-          <w:color w:val="000000"/>
-        </w:rPr>
-        <w:t>I want the king to be the only piece that can occupy any of the four corners</w:t>
-      </w:r>
-    </w:p>
-    <w:p>
-      <w:pPr>
-        <w:tabs>
-          <w:tab w:val="left" w:pos="916"/>
-          <w:tab w:val="left" w:pos="1832"/>
-          <w:tab w:val="left" w:pos="2748"/>
-          <w:tab w:val="left" w:pos="3664"/>
-          <w:tab w:val="left" w:pos="4580"/>
-          <w:tab w:val="left" w:pos="5496"/>
-          <w:tab w:val="left" w:pos="6412"/>
-          <w:tab w:val="left" w:pos="7328"/>
-          <w:tab w:val="left" w:pos="8244"/>
-          <w:tab w:val="left" w:pos="9160"/>
-          <w:tab w:val="left" w:pos="10076"/>
-          <w:tab w:val="left" w:pos="10992"/>
-          <w:tab w:val="left" w:pos="11908"/>
-          <w:tab w:val="left" w:pos="12824"/>
-          <w:tab w:val="left" w:pos="13740"/>
-          <w:tab w:val="left" w:pos="14656"/>
-        </w:tabs>
-        <w:spacing w:line="240" w:lineRule="auto"/>
-        <w:rPr>
-          <w:rFonts w:eastAsia="Times New Roman"/>
-          <w:color w:val="000000"/>
-        </w:rPr>
-      </w:pPr>
-      <w:r>
-        <w:rPr>
-          <w:rFonts w:eastAsia="Times New Roman"/>
-          <w:color w:val="000000"/>
-        </w:rPr>
-        <w:t>So that the Copenhagen rules are obeyed</w:t>
-      </w:r>
-    </w:p>
-    <w:p>
-      <w:pPr>
-        <w:tabs>
-          <w:tab w:val="left" w:pos="916"/>
-          <w:tab w:val="left" w:pos="1832"/>
-          <w:tab w:val="left" w:pos="2748"/>
-          <w:tab w:val="left" w:pos="3664"/>
-          <w:tab w:val="left" w:pos="4580"/>
-          <w:tab w:val="left" w:pos="5496"/>
-          <w:tab w:val="left" w:pos="6412"/>
-          <w:tab w:val="left" w:pos="7328"/>
-          <w:tab w:val="left" w:pos="8244"/>
-          <w:tab w:val="left" w:pos="9160"/>
-          <w:tab w:val="left" w:pos="10076"/>
-          <w:tab w:val="left" w:pos="10992"/>
-          <w:tab w:val="left" w:pos="11908"/>
-          <w:tab w:val="left" w:pos="12824"/>
-          <w:tab w:val="left" w:pos="13740"/>
-          <w:tab w:val="left" w:pos="14656"/>
-        </w:tabs>
-        <w:spacing w:line="240" w:lineRule="auto"/>
-        <w:rPr>
-          <w:rFonts w:ascii="Courier New" w:eastAsia="Times New Roman" w:hAnsi="Courier New" w:cs="Courier New"/>
-          <w:color w:val="000000"/>
-          <w:sz w:val="20"/>
-          <w:szCs w:val="20"/>
-        </w:rPr>
-      </w:pPr>
-    </w:p>
-    <w:p>
-      <w:pPr>
-        <w:spacing w:line="240" w:lineRule="auto"/>
-        <w:rPr>
-          <w:b/>
-        </w:rPr>
-      </w:pPr>
-      <w:r>
-        <w:rPr>
-          <w:b/>
-        </w:rPr>
-        <w:t xml:space="preserve">Story Points: </w:t>
-      </w:r>
-      <w:r>
-        <w:rPr>
-          <w:b/>
-        </w:rPr>
-        <w:t>1</w:t>
-      </w:r>
-    </w:p>
-    <w:p>
-      <w:pPr>
-        <w:tabs>
-          <w:tab w:val="left" w:pos="916"/>
-          <w:tab w:val="left" w:pos="1832"/>
-          <w:tab w:val="left" w:pos="2748"/>
-          <w:tab w:val="left" w:pos="3664"/>
-          <w:tab w:val="left" w:pos="4580"/>
-          <w:tab w:val="left" w:pos="5496"/>
-          <w:tab w:val="left" w:pos="6412"/>
-          <w:tab w:val="left" w:pos="7328"/>
-          <w:tab w:val="left" w:pos="8244"/>
-          <w:tab w:val="left" w:pos="9160"/>
-          <w:tab w:val="left" w:pos="10076"/>
-          <w:tab w:val="left" w:pos="10992"/>
-          <w:tab w:val="left" w:pos="11908"/>
-          <w:tab w:val="left" w:pos="12824"/>
-          <w:tab w:val="left" w:pos="13740"/>
-          <w:tab w:val="left" w:pos="14656"/>
-        </w:tabs>
-        <w:spacing w:line="240" w:lineRule="auto"/>
-        <w:rPr>
-          <w:rFonts w:eastAsia="Times New Roman"/>
-          <w:color w:val="000000"/>
-        </w:rPr>
-      </w:pPr>
-      <w:r>
-        <w:rPr>
-          <w:rFonts w:eastAsia="Times New Roman"/>
-          <w:color w:val="000000"/>
-        </w:rPr>
-        <w:t>As a player</w:t>
-      </w:r>
-    </w:p>
-    <w:p>
-      <w:pPr>
-        <w:tabs>
-          <w:tab w:val="left" w:pos="916"/>
-          <w:tab w:val="left" w:pos="1832"/>
-          <w:tab w:val="left" w:pos="2748"/>
-          <w:tab w:val="left" w:pos="3664"/>
-          <w:tab w:val="left" w:pos="4580"/>
-          <w:tab w:val="left" w:pos="5496"/>
-          <w:tab w:val="left" w:pos="6412"/>
-          <w:tab w:val="left" w:pos="7328"/>
-          <w:tab w:val="left" w:pos="8244"/>
-          <w:tab w:val="left" w:pos="9160"/>
-          <w:tab w:val="left" w:pos="10076"/>
-          <w:tab w:val="left" w:pos="10992"/>
-          <w:tab w:val="left" w:pos="11908"/>
-          <w:tab w:val="left" w:pos="12824"/>
-          <w:tab w:val="left" w:pos="13740"/>
-          <w:tab w:val="left" w:pos="14656"/>
-        </w:tabs>
-        <w:spacing w:line="240" w:lineRule="auto"/>
-        <w:rPr>
-          <w:rFonts w:eastAsia="Times New Roman"/>
-          <w:color w:val="000000"/>
-        </w:rPr>
-      </w:pPr>
-      <w:r>
-        <w:rPr>
-          <w:rFonts w:eastAsia="Times New Roman"/>
-          <w:color w:val="000000"/>
-        </w:rPr>
-        <w:t>I want any piece to be able to pass through the throne when it is empty</w:t>
-      </w:r>
-    </w:p>
-    <w:p>
-      <w:pPr>
-        <w:tabs>
-          <w:tab w:val="left" w:pos="916"/>
-          <w:tab w:val="left" w:pos="1832"/>
-          <w:tab w:val="left" w:pos="2748"/>
-          <w:tab w:val="left" w:pos="3664"/>
-          <w:tab w:val="left" w:pos="4580"/>
-          <w:tab w:val="left" w:pos="5496"/>
-          <w:tab w:val="left" w:pos="6412"/>
-          <w:tab w:val="left" w:pos="7328"/>
-          <w:tab w:val="left" w:pos="8244"/>
-          <w:tab w:val="left" w:pos="9160"/>
-          <w:tab w:val="left" w:pos="10076"/>
-          <w:tab w:val="left" w:pos="10992"/>
-          <w:tab w:val="left" w:pos="11908"/>
-          <w:tab w:val="left" w:pos="12824"/>
-          <w:tab w:val="left" w:pos="13740"/>
-          <w:tab w:val="left" w:pos="14656"/>
-        </w:tabs>
-        <w:spacing w:line="240" w:lineRule="auto"/>
-        <w:rPr>
-          <w:rFonts w:eastAsia="Times New Roman"/>
-          <w:color w:val="000000"/>
-        </w:rPr>
-      </w:pPr>
-      <w:r>
-        <w:rPr>
-          <w:rFonts w:eastAsia="Times New Roman"/>
-          <w:color w:val="000000"/>
-        </w:rPr>
-        <w:t>So that the Copenhagen rules are obeyed</w:t>
-      </w:r>
-    </w:p>
-    <w:p>
-      <w:pPr>
-        <w:tabs>
-          <w:tab w:val="left" w:pos="916"/>
-          <w:tab w:val="left" w:pos="1832"/>
-          <w:tab w:val="left" w:pos="2748"/>
-          <w:tab w:val="left" w:pos="3664"/>
-          <w:tab w:val="left" w:pos="4580"/>
-          <w:tab w:val="left" w:pos="5496"/>
-          <w:tab w:val="left" w:pos="6412"/>
-          <w:tab w:val="left" w:pos="7328"/>
-          <w:tab w:val="left" w:pos="8244"/>
-          <w:tab w:val="left" w:pos="9160"/>
-          <w:tab w:val="left" w:pos="10076"/>
-          <w:tab w:val="left" w:pos="10992"/>
-          <w:tab w:val="left" w:pos="11908"/>
-          <w:tab w:val="left" w:pos="12824"/>
-          <w:tab w:val="left" w:pos="13740"/>
-          <w:tab w:val="left" w:pos="14656"/>
-        </w:tabs>
-        <w:spacing w:line="240" w:lineRule="auto"/>
-        <w:rPr>
-          <w:rFonts w:ascii="Courier New" w:eastAsia="Times New Roman" w:hAnsi="Courier New" w:cs="Courier New"/>
-          <w:color w:val="000000"/>
-          <w:sz w:val="20"/>
-          <w:szCs w:val="20"/>
-        </w:rPr>
-      </w:pPr>
-    </w:p>
-    <w:p>
-      <w:pPr>
-        <w:rPr>
-          <w:rFonts w:ascii="Courier New" w:eastAsia="Times New Roman" w:hAnsi="Courier New" w:cs="Courier New"/>
-          <w:color w:val="000000"/>
-          <w:sz w:val="20"/>
-          <w:szCs w:val="20"/>
-        </w:rPr>
-      </w:pPr>
-    </w:p>
-    <w:p>
-      <w:pPr>
-        <w:rPr>
-          <w:rFonts w:ascii="Courier New" w:eastAsia="Times New Roman" w:hAnsi="Courier New" w:cs="Courier New"/>
-          <w:color w:val="000000"/>
-          <w:sz w:val="20"/>
-          <w:szCs w:val="20"/>
-        </w:rPr>
-      </w:pPr>
+          <w:color w:val="000000"/>
+        </w:rPr>
+        <w:t>TOTAL VELOCITY: 36</w:t>
+      </w:r>
+    </w:p>
+    <w:p>
+      <w:pPr>
+        <w:tabs>
+          <w:tab w:val="left" w:pos="916"/>
+          <w:tab w:val="left" w:pos="1832"/>
+          <w:tab w:val="left" w:pos="2748"/>
+          <w:tab w:val="left" w:pos="3664"/>
+          <w:tab w:val="left" w:pos="4580"/>
+          <w:tab w:val="left" w:pos="5496"/>
+          <w:tab w:val="left" w:pos="6412"/>
+          <w:tab w:val="left" w:pos="7328"/>
+          <w:tab w:val="left" w:pos="8244"/>
+          <w:tab w:val="left" w:pos="9160"/>
+          <w:tab w:val="left" w:pos="10076"/>
+          <w:tab w:val="left" w:pos="10992"/>
+          <w:tab w:val="left" w:pos="11908"/>
+          <w:tab w:val="left" w:pos="12824"/>
+          <w:tab w:val="left" w:pos="13740"/>
+          <w:tab w:val="left" w:pos="14656"/>
+        </w:tabs>
+        <w:spacing w:line="240" w:lineRule="auto"/>
+        <w:rPr>
+          <w:rFonts w:eastAsia="Times New Roman"/>
+          <w:color w:val="000000"/>
+        </w:rPr>
+      </w:pPr>
+    </w:p>
+    <w:p>
+      <w:pPr>
+        <w:tabs>
+          <w:tab w:val="left" w:pos="916"/>
+          <w:tab w:val="left" w:pos="1832"/>
+          <w:tab w:val="left" w:pos="2748"/>
+          <w:tab w:val="left" w:pos="3664"/>
+          <w:tab w:val="left" w:pos="4580"/>
+          <w:tab w:val="left" w:pos="5496"/>
+          <w:tab w:val="left" w:pos="6412"/>
+          <w:tab w:val="left" w:pos="7328"/>
+          <w:tab w:val="left" w:pos="8244"/>
+          <w:tab w:val="left" w:pos="9160"/>
+          <w:tab w:val="left" w:pos="10076"/>
+          <w:tab w:val="left" w:pos="10992"/>
+          <w:tab w:val="left" w:pos="11908"/>
+          <w:tab w:val="left" w:pos="12824"/>
+          <w:tab w:val="left" w:pos="13740"/>
+          <w:tab w:val="left" w:pos="14656"/>
+        </w:tabs>
+        <w:spacing w:line="240" w:lineRule="auto"/>
+        <w:rPr>
+          <w:rFonts w:eastAsia="Times New Roman"/>
+          <w:color w:val="000000"/>
+        </w:rPr>
+      </w:pPr>
+      <w:r>
+        <w:rPr>
+          <w:rFonts w:eastAsia="Times New Roman"/>
+          <w:color w:val="000000"/>
+        </w:rPr>
+        <w:t>Note on our Velocity: I think we may have underestimated point values for these stories. Our velocity for this sprint was 36 whereas in an ideal world 4 developers could complete 64 points worth. We worked efficiently, but to implement these user stories with appropriate testing, good coding, and appropriate comments takes longer than we expected. We will take all of this into account when assigning point values to stories for the next sprint.</w:t>
+      </w:r>
     </w:p>
     <w:p>
       <w:pPr>
@@ -2954,7 +3002,21 @@
           <w:szCs w:val="28"/>
         </w:rPr>
         <w:lastRenderedPageBreak/>
-        <w:t>DESCRIPTION OF DECISIONS</w:t>
+        <w:t>USER STORY DECISIONS</w:t>
+      </w:r>
+    </w:p>
+    <w:p>
+      <w:r>
+        <w:tab/>
+      </w:r>
+      <w:r>
+        <w:t>We decided on these user stories during our meeting time in class. We noted the requirements were to have at least basic functionality working by the end of this sprint. This influenced our user stories to focus on a board in the correct starting position, moving, switching turns between attacker/defender, etc.</w:t>
+      </w:r>
+      <w:r>
+        <w:t xml:space="preserve"> The decision on what user stories to implement was unanimous during our meeting.</w:t>
+      </w:r>
+      <w:r>
+        <w:t xml:space="preserve"> We also worked on another user story that cannot be listed as completed. We chose to start working on the save/load feature for games and we finished the save feature, but load has not yet been implemented. We chose this user story when one of our developers was deciding what to work on since the other 3 implemented the previously mentioned features. Save/load was the next logical user story since this will make testing easier as well. When the load feature is working, boards can be created with pieces in certain positions to test different types of captures more easily. Since we now have basic functionality working, it will be easier for individuals and our group as a whole to add new features in the sprints to come.</w:t>
       </w:r>
     </w:p>
     <w:p>

</xml_diff>